<commit_message>
Food timers/Ingredients added to DB
</commit_message>
<xml_diff>
--- a/CSE360Project/src/Food Photos/Breakfast.docx
+++ b/CSE360Project/src/Food Photos/Breakfast.docx
@@ -87,17 +87,7 @@
           <w:sz w:val="24"/>
           <w:szCs w:val="24"/>
         </w:rPr>
-        <w:t>Buttermilk Pancakes:</w:t>
-      </w:r>
-      <w:r>
-        <w:rPr>
-          <w:rFonts w:cstheme="minorHAnsi"/>
-          <w:b/>
-          <w:bCs/>
-          <w:sz w:val="24"/>
-          <w:szCs w:val="24"/>
-        </w:rPr>
-        <w:t xml:space="preserve"> </w:t>
+        <w:t xml:space="preserve">Buttermilk Pancakes: </w:t>
       </w:r>
       <w:r>
         <w:rPr>
@@ -311,23 +301,7 @@
           <w:sz w:val="24"/>
           <w:szCs w:val="24"/>
         </w:rPr>
-        <w:t>: Enriched Bleached Flour, Sugar, Cultured Nonfat Milk, Buttermilk, Salt, Soybean Oil, Soy Flour, Egg, Water, Whole Eggs, Citric Aci</w:t>
-      </w:r>
-      <w:r>
-        <w:rPr>
-          <w:rFonts w:cstheme="minorHAnsi"/>
-          <w:sz w:val="24"/>
-          <w:szCs w:val="24"/>
-        </w:rPr>
-        <w:t>d</w:t>
-      </w:r>
-      <w:r>
-        <w:rPr>
-          <w:rFonts w:cstheme="minorHAnsi"/>
-          <w:sz w:val="24"/>
-          <w:szCs w:val="24"/>
-        </w:rPr>
-        <w:t>, Soybean Oil, Natural &amp; Artificial Flavor, Soy Lecithin, Artificial Color, Cocoa Powder</w:t>
+        <w:t>: Enriched Bleached Flour, Sugar, Cultured Nonfat Milk, Buttermilk, Salt, Soybean Oil, Soy Flour, Egg, Water, Whole Eggs, Citric Acid, Soybean Oil, Natural &amp; Artificial Flavor, Soy Lecithin, Artificial Color, Cocoa Powder</w:t>
       </w:r>
     </w:p>
     <w:p>
@@ -748,29 +722,7 @@
           <w:szCs w:val="24"/>
           <w:u w:val="single"/>
         </w:rPr>
-        <w:t xml:space="preserve">Indecisive </w:t>
-      </w:r>
-      <w:r>
-        <w:rPr>
-          <w:rFonts w:cstheme="minorHAnsi"/>
-          <w:b/>
-          <w:bCs/>
-          <w:sz w:val="24"/>
-          <w:szCs w:val="24"/>
-          <w:u w:val="single"/>
-        </w:rPr>
-        <w:t>Breakfast</w:t>
-      </w:r>
-      <w:r>
-        <w:rPr>
-          <w:rFonts w:cstheme="minorHAnsi"/>
-          <w:b/>
-          <w:bCs/>
-          <w:sz w:val="24"/>
-          <w:szCs w:val="24"/>
-          <w:u w:val="single"/>
-        </w:rPr>
-        <w:t xml:space="preserve"> 12.79</w:t>
+        <w:t>Indecisive Breakfast 12.79</w:t>
       </w:r>
       <w:r>
         <w:rPr>
@@ -1036,17 +988,7 @@
           <w:sz w:val="24"/>
           <w:szCs w:val="24"/>
         </w:rPr>
-        <w:t>Omelet</w:t>
-      </w:r>
-      <w:r>
-        <w:rPr>
-          <w:rFonts w:cstheme="minorHAnsi"/>
-          <w:b/>
-          <w:bCs/>
-          <w:sz w:val="24"/>
-          <w:szCs w:val="24"/>
-        </w:rPr>
-        <w:t>:</w:t>
+        <w:t>Omelet:</w:t>
       </w:r>
       <w:r>
         <w:rPr>
@@ -1086,23 +1028,7 @@
           <w:sz w:val="24"/>
           <w:szCs w:val="24"/>
         </w:rPr>
-        <w:t>Liquid And Hydrogenated Soybean Oil, Natural &amp; Artificial Flavor, Soy Lecithin, Artificial Color</w:t>
-      </w:r>
-      <w:r>
-        <w:rPr>
-          <w:rFonts w:cstheme="minorHAnsi"/>
-          <w:sz w:val="24"/>
-          <w:szCs w:val="24"/>
-        </w:rPr>
-        <w:t xml:space="preserve">, </w:t>
-      </w:r>
-      <w:r>
-        <w:rPr>
-          <w:rFonts w:cstheme="minorHAnsi"/>
-          <w:sz w:val="24"/>
-          <w:szCs w:val="24"/>
-        </w:rPr>
-        <w:t>Mushrooms, Tomatoes, Yellow Onion, Bell Pepper</w:t>
+        <w:t>Liquid And Hydrogenated Soybean Oil, Natural &amp; Artificial Flavor, Soy Lecithin, Artificial Color, Mushrooms, Tomatoes, Yellow Onion, Bell Pepper</w:t>
       </w:r>
     </w:p>
     <w:p>
@@ -1297,16 +1223,14 @@
         </w:rPr>
         <w:t xml:space="preserve">: Burger Patty: Beef, Seasoning: Salt, Dextrose, Potassium Chloride, Sugar, Spices (Including Celery Seed, Dill Seed, Paprika, Pepper and Turmeric), Onion, Corn Starch, Garlic, Chili </w:t>
       </w:r>
-      <w:proofErr w:type="gramStart"/>
-      <w:r>
-        <w:rPr>
-          <w:rFonts w:cstheme="minorHAnsi"/>
-          <w:sz w:val="24"/>
-          <w:szCs w:val="24"/>
-        </w:rPr>
-        <w:t>Pepper</w:t>
-      </w:r>
-      <w:proofErr w:type="gramEnd"/>
+      <w:r>
+        <w:rPr>
+          <w:rFonts w:cstheme="minorHAnsi"/>
+          <w:sz w:val="24"/>
+          <w:szCs w:val="24"/>
+        </w:rPr>
+        <w:t>Pepper,</w:t>
+      </w:r>
       <w:r>
         <w:rPr>
           <w:rFonts w:cstheme="minorHAnsi"/>
@@ -1341,23 +1265,7 @@
           <w:sz w:val="24"/>
           <w:szCs w:val="24"/>
         </w:rPr>
-        <w:t>: Brioche Bun: Enriched Flour, Water, High Fructose Corn Syrup, Yeast, Contains Less Than 2% Of Each Of The Following: Soybean Oil, Salt, Dried Buttermilk Powder, Spray Dried, Pasteurized Egg Yolks, Glaze, Cultured Wheat Flour, Wheat Gluten, Yellow Corn Flou</w:t>
-      </w:r>
-      <w:r>
-        <w:rPr>
-          <w:rFonts w:cstheme="minorHAnsi"/>
-          <w:sz w:val="24"/>
-          <w:szCs w:val="24"/>
-        </w:rPr>
-        <w:t>r</w:t>
-      </w:r>
-      <w:r>
-        <w:rPr>
-          <w:rFonts w:cstheme="minorHAnsi"/>
-          <w:sz w:val="24"/>
-          <w:szCs w:val="24"/>
-        </w:rPr>
-        <w:t>, Enzymes, Ascorbic Acid, Unsalted Butter: Pasteurized Cream, Natural Flavorings</w:t>
+        <w:t>: Brioche Bun: Enriched Flour, Water, High Fructose Corn Syrup, Yeast, Contains Less Than 2% Of Each Of The Following: Soybean Oil, Salt, Dried Buttermilk Powder, Spray Dried, Pasteurized Egg Yolks, Glaze, Cultured Wheat Flour, Wheat Gluten, Yellow Corn Flour, Enzymes, Ascorbic Acid, Unsalted Butter: Pasteurized Cream, Natural Flavorings</w:t>
       </w:r>
     </w:p>
     <w:p>
@@ -1413,23 +1321,7 @@
           <w:sz w:val="24"/>
           <w:szCs w:val="24"/>
         </w:rPr>
-        <w:t>: Milk, Cream, Water, Sodium Citrate, Salt, Cheese Culture, Annatto Vegetable Color,</w:t>
-      </w:r>
-      <w:r>
-        <w:rPr>
-          <w:rFonts w:cstheme="minorHAnsi"/>
-          <w:sz w:val="24"/>
-          <w:szCs w:val="24"/>
-        </w:rPr>
-        <w:t xml:space="preserve"> </w:t>
-      </w:r>
-      <w:r>
-        <w:rPr>
-          <w:rFonts w:cstheme="minorHAnsi"/>
-          <w:sz w:val="24"/>
-          <w:szCs w:val="24"/>
-        </w:rPr>
-        <w:t>Citric Acid, Enzymes, Soy Lecithin, Color Added</w:t>
+        <w:t>: Milk, Cream, Water, Sodium Citrate, Salt, Cheese Culture, Annatto Vegetable Color, Citric Acid, Enzymes, Soy Lecithin, Color Added</w:t>
       </w:r>
     </w:p>
     <w:p>
@@ -1575,23 +1467,7 @@
           <w:sz w:val="24"/>
           <w:szCs w:val="24"/>
         </w:rPr>
-        <w:t>: Thick Cut Bread: Enriched Wheat Flour, Water, Sugar, Soybean Oil, Egg Substitute, Salt, Yeast, Vinegar, Concentrated Spice, Vegetable Oil</w:t>
-      </w:r>
-      <w:r>
-        <w:rPr>
-          <w:rFonts w:cstheme="minorHAnsi"/>
-          <w:sz w:val="24"/>
-          <w:szCs w:val="24"/>
-        </w:rPr>
-        <w:t>,</w:t>
-      </w:r>
-      <w:r>
-        <w:rPr>
-          <w:rFonts w:cstheme="minorHAnsi"/>
-          <w:sz w:val="24"/>
-          <w:szCs w:val="24"/>
-        </w:rPr>
-        <w:t xml:space="preserve"> Enzymes, Butter</w:t>
+        <w:t>: Thick Cut Bread: Enriched Wheat Flour, Water, Sugar, Soybean Oil, Egg Substitute, Salt, Yeast, Vinegar, Concentrated Spice, Vegetable Oil, Enzymes, Butter</w:t>
       </w:r>
     </w:p>
     <w:p>
@@ -2091,6 +1967,7 @@
   <w:style w:type="character" w:default="1" w:styleId="DefaultParagraphFont">
     <w:name w:val="Default Paragraph Font"/>
     <w:uiPriority w:val="1"/>
+    <w:semiHidden/>
     <w:unhideWhenUsed/>
   </w:style>
   <w:style w:type="table" w:default="1" w:styleId="TableNormal">

</xml_diff>